<commit_message>
Añadiendo el archivo de estimación y modificacion de requisitos
</commit_message>
<xml_diff>
--- a/Estándares/ESTÁNDAR DEL CICLO DE VIDA (FASE Y DOC/ESTÁNDAR DE REQUISITOS.docx
+++ b/Estándares/ESTÁNDAR DEL CICLO DE VIDA (FASE Y DOC/ESTÁNDAR DE REQUISITOS.docx
@@ -6,145 +6,296 @@
       <w:pPr>
         <w:jc w:val="center"/>
         <w:rPr>
+          <w:rFonts w:ascii="Times New Roman" w:hAnsi="Times New Roman" w:cs="Times New Roman"/>
           <w:b/>
-          <w:u w:val="single"/>
-        </w:rPr>
-      </w:pPr>
-      <w:r>
-        <w:rPr>
+          <w:sz w:val="36"/>
+          <w:szCs w:val="36"/>
+          <w:u w:val="single"/>
+        </w:rPr>
+      </w:pPr>
+      <w:r>
+        <w:rPr>
+          <w:rFonts w:ascii="Times New Roman" w:hAnsi="Times New Roman" w:cs="Times New Roman"/>
           <w:b/>
+          <w:sz w:val="36"/>
+          <w:szCs w:val="36"/>
           <w:u w:val="single"/>
         </w:rPr>
         <w:t>Gestión de usuarios</w:t>
       </w:r>
     </w:p>
     <w:p>
-      <w:r>
+      <w:pPr>
+        <w:rPr>
+          <w:rFonts w:ascii="Times New Roman" w:hAnsi="Times New Roman" w:cs="Times New Roman"/>
+          <w:sz w:val="24"/>
+          <w:szCs w:val="24"/>
+          <w:u w:val="single"/>
+        </w:rPr>
+      </w:pPr>
+      <w:r>
+        <w:rPr>
+          <w:rFonts w:ascii="Times New Roman" w:hAnsi="Times New Roman" w:cs="Times New Roman"/>
+          <w:sz w:val="24"/>
+          <w:szCs w:val="24"/>
+        </w:rPr>
         <w:t>R1- Usuarios se pueden dar de alta con sus datos personales</w:t>
       </w:r>
     </w:p>
     <w:p>
-      <w:r>
-        <w:t>R2-</w:t>
-      </w:r>
-      <w:r>
+      <w:pPr>
+        <w:rPr>
+          <w:rFonts w:ascii="Times New Roman" w:hAnsi="Times New Roman" w:cs="Times New Roman"/>
+          <w:sz w:val="24"/>
+          <w:szCs w:val="24"/>
+          <w:u w:val="single"/>
+        </w:rPr>
+      </w:pPr>
+      <w:r>
+        <w:rPr>
+          <w:rFonts w:ascii="Times New Roman" w:hAnsi="Times New Roman" w:cs="Times New Roman"/>
+          <w:sz w:val="24"/>
+          <w:szCs w:val="24"/>
+        </w:rPr>
+        <w:t>R2- Usuarios se pueden dar de baja y editar perfil</w:t>
+      </w:r>
+    </w:p>
+    <w:p>
+      <w:pPr>
+        <w:rPr>
+          <w:rFonts w:ascii="Times New Roman" w:hAnsi="Times New Roman" w:cs="Times New Roman"/>
+          <w:sz w:val="24"/>
+          <w:szCs w:val="24"/>
+        </w:rPr>
+      </w:pPr>
+      <w:r>
+        <w:rPr>
+          <w:rFonts w:ascii="Times New Roman" w:hAnsi="Times New Roman" w:cs="Times New Roman"/>
+          <w:sz w:val="24"/>
+          <w:szCs w:val="24"/>
+        </w:rPr>
+        <w:t>R3- envío de correo electrónico</w:t>
+      </w:r>
+    </w:p>
+    <w:p>
+      <w:pPr>
+        <w:jc w:val="center"/>
+        <w:rPr>
+          <w:rFonts w:ascii="Times New Roman" w:hAnsi="Times New Roman" w:cs="Times New Roman"/>
+          <w:b/>
+          <w:sz w:val="36"/>
+          <w:szCs w:val="36"/>
+          <w:u w:val="single"/>
+        </w:rPr>
+      </w:pPr>
+      <w:r>
+        <w:rPr>
+          <w:rFonts w:ascii="Times New Roman" w:hAnsi="Times New Roman" w:cs="Times New Roman"/>
+          <w:b/>
+          <w:sz w:val="36"/>
+          <w:szCs w:val="36"/>
+          <w:u w:val="single"/>
+        </w:rPr>
+        <w:t>Anuncios/ofertas</w:t>
+      </w:r>
+    </w:p>
+    <w:p>
+      <w:pPr>
+        <w:rPr>
+          <w:rFonts w:ascii="Times New Roman" w:hAnsi="Times New Roman" w:cs="Times New Roman"/>
+          <w:sz w:val="24"/>
+          <w:szCs w:val="24"/>
+        </w:rPr>
+      </w:pPr>
+      <w:r>
+        <w:rPr>
+          <w:rFonts w:ascii="Times New Roman" w:hAnsi="Times New Roman" w:cs="Times New Roman"/>
+          <w:sz w:val="24"/>
+          <w:szCs w:val="24"/>
+        </w:rPr>
+        <w:t>R4- Cr</w:t>
+      </w:r>
+      <w:r>
+        <w:rPr>
+          <w:rFonts w:ascii="Times New Roman" w:hAnsi="Times New Roman" w:cs="Times New Roman"/>
+          <w:sz w:val="24"/>
+          <w:szCs w:val="24"/>
+        </w:rPr>
+        <w:t>ear anu</w:t>
+      </w:r>
+      <w:r>
+        <w:rPr>
+          <w:rFonts w:ascii="Times New Roman" w:hAnsi="Times New Roman" w:cs="Times New Roman"/>
+          <w:sz w:val="24"/>
+          <w:szCs w:val="24"/>
+        </w:rPr>
+        <w:t>n</w:t>
+      </w:r>
+      <w:r>
+        <w:rPr>
+          <w:rFonts w:ascii="Times New Roman" w:hAnsi="Times New Roman" w:cs="Times New Roman"/>
+          <w:sz w:val="24"/>
+          <w:szCs w:val="24"/>
+        </w:rPr>
+        <w:t>cios</w:t>
+      </w:r>
+    </w:p>
+    <w:p>
+      <w:pPr>
+        <w:rPr>
+          <w:rFonts w:ascii="Times New Roman" w:hAnsi="Times New Roman" w:cs="Times New Roman"/>
+          <w:sz w:val="24"/>
+          <w:szCs w:val="24"/>
+        </w:rPr>
+      </w:pPr>
+      <w:r>
+        <w:rPr>
+          <w:rFonts w:ascii="Times New Roman" w:hAnsi="Times New Roman" w:cs="Times New Roman"/>
+          <w:sz w:val="24"/>
+          <w:szCs w:val="24"/>
+        </w:rPr>
+        <w:t>R5- Anuncios tienen información visual y descripciones textuales y cantidad en stock</w:t>
+      </w:r>
+    </w:p>
+    <w:p>
+      <w:pPr>
+        <w:rPr>
+          <w:rFonts w:ascii="Times New Roman" w:hAnsi="Times New Roman" w:cs="Times New Roman"/>
+          <w:sz w:val="24"/>
+          <w:szCs w:val="24"/>
+        </w:rPr>
+      </w:pPr>
+      <w:r>
+        <w:rPr>
+          <w:rFonts w:ascii="Times New Roman" w:hAnsi="Times New Roman" w:cs="Times New Roman"/>
+          <w:sz w:val="24"/>
+          <w:szCs w:val="24"/>
+        </w:rPr>
+        <w:t>R6- Inclusión de campos para el filtrado de alimentos</w:t>
+      </w:r>
+      <w:r>
+        <w:rPr>
+          <w:rFonts w:ascii="Times New Roman" w:hAnsi="Times New Roman" w:cs="Times New Roman"/>
+          <w:sz w:val="24"/>
+          <w:szCs w:val="24"/>
+        </w:rPr>
         <w:t xml:space="preserve"> </w:t>
       </w:r>
       <w:r>
-        <w:t xml:space="preserve">Usuarios se pueden dar de </w:t>
-      </w:r>
-      <w:proofErr w:type="gramStart"/>
-      <w:r>
-        <w:t>baja  y</w:t>
-      </w:r>
-      <w:proofErr w:type="gramEnd"/>
-      <w:r>
-        <w:t xml:space="preserve"> editar perfil</w:t>
-      </w:r>
-    </w:p>
-    <w:p>
-      <w:pPr>
-        <w:rPr>
-          <w:strike/>
-        </w:rPr>
-      </w:pPr>
-      <w:r>
-        <w:rPr>
-          <w:strike/>
-        </w:rPr>
-        <w:t>R3- envío de correo electrónico</w:t>
+        <w:rPr>
+          <w:rFonts w:ascii="Times New Roman" w:hAnsi="Times New Roman" w:cs="Times New Roman"/>
+          <w:sz w:val="24"/>
+          <w:szCs w:val="24"/>
+        </w:rPr>
+        <w:t>(gluten lactosa y mariscos)</w:t>
       </w:r>
     </w:p>
     <w:p>
       <w:pPr>
         <w:jc w:val="center"/>
         <w:rPr>
+          <w:rFonts w:ascii="Times New Roman" w:hAnsi="Times New Roman" w:cs="Times New Roman"/>
+          <w:sz w:val="36"/>
+          <w:szCs w:val="36"/>
+        </w:rPr>
+      </w:pPr>
+      <w:r>
+        <w:rPr>
+          <w:rFonts w:ascii="Times New Roman" w:hAnsi="Times New Roman" w:cs="Times New Roman"/>
           <w:b/>
-          <w:u w:val="single"/>
-        </w:rPr>
-      </w:pPr>
-      <w:r>
-        <w:rPr>
+          <w:sz w:val="36"/>
+          <w:szCs w:val="36"/>
+          <w:u w:val="single"/>
+        </w:rPr>
+        <w:t>Listado</w:t>
+      </w:r>
+    </w:p>
+    <w:p>
+      <w:pPr>
+        <w:rPr>
+          <w:rFonts w:ascii="Times New Roman" w:hAnsi="Times New Roman" w:cs="Times New Roman"/>
+          <w:sz w:val="24"/>
+          <w:szCs w:val="24"/>
+        </w:rPr>
+      </w:pPr>
+      <w:r>
+        <w:rPr>
+          <w:rFonts w:ascii="Times New Roman" w:hAnsi="Times New Roman" w:cs="Times New Roman"/>
+          <w:sz w:val="24"/>
+          <w:szCs w:val="24"/>
+        </w:rPr>
+        <w:t>R7- Listado según localización</w:t>
+      </w:r>
+    </w:p>
+    <w:p>
+      <w:pPr>
+        <w:jc w:val="center"/>
+        <w:rPr>
+          <w:rFonts w:ascii="Times New Roman" w:hAnsi="Times New Roman" w:cs="Times New Roman"/>
           <w:b/>
-          <w:u w:val="single"/>
-        </w:rPr>
-        <w:t>Anuncios/ofertas</w:t>
-      </w:r>
-    </w:p>
-    <w:p>
-      <w:r>
-        <w:t>R4- Cr</w:t>
-      </w:r>
-      <w:r>
-        <w:t xml:space="preserve">ear </w:t>
-      </w:r>
-      <w:proofErr w:type="spellStart"/>
-      <w:r>
-        <w:t>anucios</w:t>
-      </w:r>
-      <w:proofErr w:type="spellEnd"/>
-    </w:p>
-    <w:p>
-      <w:r>
-        <w:t>R5- Anuncios tienen información visual y descripciones textuales y cantidad en stock</w:t>
-      </w:r>
-    </w:p>
-    <w:p>
-      <w:r>
-        <w:t xml:space="preserve">R6- Inclusión de campos para el filtrado de </w:t>
-      </w:r>
-      <w:proofErr w:type="gramStart"/>
-      <w:r>
-        <w:t>alimentos(</w:t>
-      </w:r>
-      <w:proofErr w:type="gramEnd"/>
-      <w:r>
-        <w:t>gluten lactosa y mariscos)</w:t>
-      </w:r>
-    </w:p>
-    <w:p>
-      <w:pPr>
-        <w:jc w:val="center"/>
-      </w:pPr>
-      <w:r>
-        <w:rPr>
+          <w:sz w:val="24"/>
+          <w:szCs w:val="24"/>
+          <w:u w:val="single"/>
+        </w:rPr>
+      </w:pPr>
+      <w:r>
+        <w:rPr>
+          <w:rFonts w:ascii="Times New Roman" w:hAnsi="Times New Roman" w:cs="Times New Roman"/>
           <w:b/>
-          <w:u w:val="single"/>
-        </w:rPr>
-        <w:t>Listado</w:t>
-      </w:r>
-    </w:p>
-    <w:p>
-      <w:r>
-        <w:t>R7- Listado según localización</w:t>
-      </w:r>
-    </w:p>
-    <w:p>
-      <w:pPr>
-        <w:jc w:val="center"/>
-        <w:rPr>
-          <w:b/>
-          <w:u w:val="single"/>
-        </w:rPr>
-      </w:pPr>
-      <w:r>
-        <w:rPr>
-          <w:b/>
-          <w:u w:val="single"/>
-        </w:rPr>
-        <w:t>Chat:</w:t>
-      </w:r>
-    </w:p>
-    <w:p>
-      <w:r>
+          <w:sz w:val="36"/>
+          <w:szCs w:val="36"/>
+          <w:u w:val="single"/>
+        </w:rPr>
+        <w:t>Chat</w:t>
+      </w:r>
+    </w:p>
+    <w:p>
+      <w:pPr>
+        <w:rPr>
+          <w:rFonts w:ascii="Times New Roman" w:hAnsi="Times New Roman" w:cs="Times New Roman"/>
+          <w:sz w:val="24"/>
+          <w:szCs w:val="24"/>
+        </w:rPr>
+      </w:pPr>
+      <w:r>
+        <w:rPr>
+          <w:rFonts w:ascii="Times New Roman" w:hAnsi="Times New Roman" w:cs="Times New Roman"/>
+          <w:sz w:val="24"/>
+          <w:szCs w:val="24"/>
+        </w:rPr>
         <w:t xml:space="preserve">R8- </w:t>
       </w:r>
       <w:r>
+        <w:rPr>
+          <w:rFonts w:ascii="Times New Roman" w:hAnsi="Times New Roman" w:cs="Times New Roman"/>
+          <w:sz w:val="24"/>
+          <w:szCs w:val="24"/>
+        </w:rPr>
         <w:t>Listado de chats</w:t>
       </w:r>
-    </w:p>
-    <w:p>
-      <w:r>
+      <w:r>
+        <w:rPr>
+          <w:rFonts w:ascii="Times New Roman" w:hAnsi="Times New Roman" w:cs="Times New Roman"/>
+          <w:sz w:val="24"/>
+          <w:szCs w:val="24"/>
+        </w:rPr>
+        <w:t xml:space="preserve"> (Abierto y cerrados)</w:t>
+      </w:r>
+    </w:p>
+    <w:p>
+      <w:pPr>
+        <w:rPr>
+          <w:rFonts w:ascii="Times New Roman" w:hAnsi="Times New Roman" w:cs="Times New Roman"/>
+          <w:sz w:val="24"/>
+          <w:szCs w:val="24"/>
+        </w:rPr>
+      </w:pPr>
+      <w:r>
+        <w:rPr>
+          <w:rFonts w:ascii="Times New Roman" w:hAnsi="Times New Roman" w:cs="Times New Roman"/>
+          <w:sz w:val="24"/>
+          <w:szCs w:val="24"/>
+        </w:rPr>
         <w:t>R9-Listado de mensajes dentro del chat</w:t>
       </w:r>
     </w:p>
@@ -153,24 +304,23 @@
         <w:spacing w:after="0" w:line="240" w:lineRule="auto"/>
         <w:jc w:val="center"/>
         <w:rPr>
-          <w:rFonts w:ascii="Arial" w:eastAsia="Times New Roman" w:hAnsi="Arial" w:cs="Arial"/>
+          <w:rFonts w:ascii="Times New Roman" w:eastAsia="Times New Roman" w:hAnsi="Times New Roman" w:cs="Times New Roman"/>
           <w:b/>
-          <w:sz w:val="24"/>
-          <w:szCs w:val="24"/>
-          <w:u w:val="single"/>
+          <w:sz w:val="36"/>
+          <w:szCs w:val="36"/>
           <w:lang w:eastAsia="es-ES"/>
         </w:rPr>
       </w:pPr>
       <w:r>
         <w:rPr>
-          <w:rFonts w:ascii="Arial" w:eastAsia="Times New Roman" w:hAnsi="Arial" w:cs="Arial"/>
+          <w:rFonts w:ascii="Times New Roman" w:eastAsia="Times New Roman" w:hAnsi="Times New Roman" w:cs="Times New Roman"/>
           <w:b/>
-          <w:sz w:val="24"/>
-          <w:szCs w:val="24"/>
+          <w:sz w:val="36"/>
+          <w:szCs w:val="36"/>
           <w:u w:val="single"/>
           <w:lang w:eastAsia="es-ES"/>
         </w:rPr>
-        <w:t>Pasos de las ofertas:</w:t>
+        <w:t>Pasos de las ofertas</w:t>
       </w:r>
     </w:p>
     <w:p>
@@ -178,7 +328,7 @@
         <w:spacing w:after="0" w:line="240" w:lineRule="auto"/>
         <w:jc w:val="center"/>
         <w:rPr>
-          <w:rFonts w:ascii="Arial" w:eastAsia="Times New Roman" w:hAnsi="Arial" w:cs="Arial"/>
+          <w:rFonts w:ascii="Times New Roman" w:eastAsia="Times New Roman" w:hAnsi="Times New Roman" w:cs="Times New Roman"/>
           <w:b/>
           <w:sz w:val="24"/>
           <w:szCs w:val="24"/>
@@ -188,124 +338,369 @@
       </w:pPr>
     </w:p>
     <w:p>
-      <w:r>
+      <w:pPr>
+        <w:rPr>
+          <w:rFonts w:ascii="Times New Roman" w:hAnsi="Times New Roman" w:cs="Times New Roman"/>
+          <w:sz w:val="24"/>
+          <w:szCs w:val="24"/>
+        </w:rPr>
+      </w:pPr>
+      <w:r>
+        <w:rPr>
+          <w:rFonts w:ascii="Times New Roman" w:hAnsi="Times New Roman" w:cs="Times New Roman"/>
+          <w:sz w:val="24"/>
+          <w:szCs w:val="24"/>
+        </w:rPr>
         <w:t>R10- Decremento de alimentos</w:t>
       </w:r>
     </w:p>
     <w:p>
-      <w:r>
-        <w:t xml:space="preserve">R11-Encuesta de valoración </w:t>
-      </w:r>
-      <w:proofErr w:type="spellStart"/>
-      <w:r>
-        <w:t>despues</w:t>
-      </w:r>
-      <w:proofErr w:type="spellEnd"/>
-      <w:r>
-        <w:t xml:space="preserve"> de vender</w:t>
-      </w:r>
-    </w:p>
-    <w:p>
-      <w:r>
-        <w:t xml:space="preserve">R12- </w:t>
-      </w:r>
-      <w:proofErr w:type="gramStart"/>
-      <w:r>
-        <w:t xml:space="preserve">cierra  </w:t>
-      </w:r>
-      <w:r>
-        <w:t>d</w:t>
-      </w:r>
-      <w:r>
-        <w:t>el</w:t>
-      </w:r>
-      <w:proofErr w:type="gramEnd"/>
-      <w:r>
+      <w:pPr>
+        <w:rPr>
+          <w:rFonts w:ascii="Times New Roman" w:hAnsi="Times New Roman" w:cs="Times New Roman"/>
+          <w:sz w:val="24"/>
+          <w:szCs w:val="24"/>
+        </w:rPr>
+      </w:pPr>
+      <w:r>
+        <w:rPr>
+          <w:rFonts w:ascii="Times New Roman" w:hAnsi="Times New Roman" w:cs="Times New Roman"/>
+          <w:sz w:val="24"/>
+          <w:szCs w:val="24"/>
+        </w:rPr>
+        <w:t>R11-Encuesta de valoración despu</w:t>
+      </w:r>
+      <w:r>
+        <w:rPr>
+          <w:rFonts w:ascii="Times New Roman" w:hAnsi="Times New Roman" w:cs="Times New Roman"/>
+          <w:sz w:val="24"/>
+          <w:szCs w:val="24"/>
+        </w:rPr>
+        <w:t>é</w:t>
+      </w:r>
+      <w:r>
+        <w:rPr>
+          <w:rFonts w:ascii="Times New Roman" w:hAnsi="Times New Roman" w:cs="Times New Roman"/>
+          <w:sz w:val="24"/>
+          <w:szCs w:val="24"/>
+        </w:rPr>
+        <w:t>s de vender</w:t>
+      </w:r>
+    </w:p>
+    <w:p>
+      <w:pPr>
+        <w:rPr>
+          <w:rFonts w:ascii="Times New Roman" w:hAnsi="Times New Roman" w:cs="Times New Roman"/>
+          <w:sz w:val="24"/>
+          <w:szCs w:val="24"/>
+        </w:rPr>
+      </w:pPr>
+      <w:r>
+        <w:rPr>
+          <w:rFonts w:ascii="Times New Roman" w:hAnsi="Times New Roman" w:cs="Times New Roman"/>
+          <w:sz w:val="24"/>
+          <w:szCs w:val="24"/>
+        </w:rPr>
+        <w:t>R12-cierre del Hilo indicando la cantidad vendida</w:t>
+      </w:r>
+    </w:p>
+    <w:p>
+      <w:pPr>
+        <w:rPr>
+          <w:rFonts w:ascii="Times New Roman" w:hAnsi="Times New Roman" w:cs="Times New Roman"/>
+          <w:sz w:val="24"/>
+          <w:szCs w:val="24"/>
+        </w:rPr>
+      </w:pPr>
+      <w:r>
+        <w:rPr>
+          <w:rFonts w:ascii="Times New Roman" w:hAnsi="Times New Roman" w:cs="Times New Roman"/>
+          <w:sz w:val="24"/>
+          <w:szCs w:val="24"/>
+        </w:rPr>
+        <w:t>R1</w:t>
+      </w:r>
+      <w:r>
+        <w:rPr>
+          <w:rFonts w:ascii="Times New Roman" w:hAnsi="Times New Roman" w:cs="Times New Roman"/>
+          <w:sz w:val="24"/>
+          <w:szCs w:val="24"/>
+        </w:rPr>
+        <w:t>3</w:t>
+      </w:r>
+      <w:r>
+        <w:rPr>
+          <w:rFonts w:ascii="Times New Roman" w:hAnsi="Times New Roman" w:cs="Times New Roman"/>
+          <w:sz w:val="24"/>
+          <w:szCs w:val="24"/>
+        </w:rPr>
+        <w:t>- cierr</w:t>
+      </w:r>
+      <w:r>
+        <w:rPr>
+          <w:rFonts w:ascii="Times New Roman" w:hAnsi="Times New Roman" w:cs="Times New Roman"/>
+          <w:sz w:val="24"/>
+          <w:szCs w:val="24"/>
+        </w:rPr>
+        <w:t>e</w:t>
+      </w:r>
+      <w:r>
+        <w:rPr>
+          <w:rFonts w:ascii="Times New Roman" w:hAnsi="Times New Roman" w:cs="Times New Roman"/>
+          <w:sz w:val="24"/>
+          <w:szCs w:val="24"/>
+        </w:rPr>
+        <w:t xml:space="preserve"> del Hilo automáticamente informando al comprador de la falta de disponibilidad</w:t>
+      </w:r>
+    </w:p>
+    <w:p>
+      <w:pPr>
+        <w:rPr>
+          <w:rFonts w:ascii="Times New Roman" w:hAnsi="Times New Roman" w:cs="Times New Roman"/>
+          <w:sz w:val="24"/>
+          <w:szCs w:val="24"/>
+        </w:rPr>
+      </w:pPr>
+      <w:r>
+        <w:rPr>
+          <w:rFonts w:ascii="Times New Roman" w:hAnsi="Times New Roman" w:cs="Times New Roman"/>
+          <w:sz w:val="24"/>
+          <w:szCs w:val="24"/>
+        </w:rPr>
+        <w:t>R1</w:t>
+      </w:r>
+      <w:r>
+        <w:rPr>
+          <w:rFonts w:ascii="Times New Roman" w:hAnsi="Times New Roman" w:cs="Times New Roman"/>
+          <w:sz w:val="24"/>
+          <w:szCs w:val="24"/>
+        </w:rPr>
+        <w:t>4</w:t>
+      </w:r>
+      <w:r>
+        <w:rPr>
+          <w:rFonts w:ascii="Times New Roman" w:hAnsi="Times New Roman" w:cs="Times New Roman"/>
+          <w:sz w:val="24"/>
+          <w:szCs w:val="24"/>
+        </w:rPr>
+        <w:t>- Recibir ofertas</w:t>
+      </w:r>
+      <w:r>
+        <w:rPr>
+          <w:rFonts w:ascii="Times New Roman" w:hAnsi="Times New Roman" w:cs="Times New Roman"/>
+          <w:sz w:val="24"/>
+          <w:szCs w:val="24"/>
+        </w:rPr>
+        <w:t xml:space="preserve"> de vendedores</w:t>
+      </w:r>
+    </w:p>
+    <w:p>
+      <w:pPr>
+        <w:rPr>
+          <w:rFonts w:ascii="Times New Roman" w:hAnsi="Times New Roman" w:cs="Times New Roman"/>
+          <w:sz w:val="24"/>
+          <w:szCs w:val="24"/>
+        </w:rPr>
+      </w:pPr>
+      <w:r>
+        <w:rPr>
+          <w:rFonts w:ascii="Times New Roman" w:hAnsi="Times New Roman" w:cs="Times New Roman"/>
+          <w:sz w:val="24"/>
+          <w:szCs w:val="24"/>
+        </w:rPr>
+        <w:t>R15- El comprador hace propuesta indicando el número de porciones</w:t>
+      </w:r>
+    </w:p>
+    <w:p>
+      <w:pPr>
+        <w:rPr>
+          <w:rFonts w:ascii="Times New Roman" w:hAnsi="Times New Roman" w:cs="Times New Roman"/>
+          <w:sz w:val="24"/>
+          <w:szCs w:val="24"/>
+        </w:rPr>
+      </w:pPr>
+    </w:p>
+    <w:p>
+      <w:pPr>
+        <w:jc w:val="center"/>
+        <w:rPr>
+          <w:rFonts w:ascii="Times New Roman" w:hAnsi="Times New Roman" w:cs="Times New Roman"/>
+          <w:b/>
+          <w:sz w:val="36"/>
+          <w:szCs w:val="36"/>
+          <w:u w:val="single"/>
+        </w:rPr>
+      </w:pPr>
+      <w:r>
+        <w:rPr>
+          <w:rFonts w:ascii="Times New Roman" w:hAnsi="Times New Roman" w:cs="Times New Roman"/>
+          <w:b/>
+          <w:sz w:val="36"/>
+          <w:szCs w:val="36"/>
+          <w:u w:val="single"/>
+        </w:rPr>
+        <w:t>Ranking de vendedores</w:t>
+      </w:r>
+    </w:p>
+    <w:p>
+      <w:pPr>
+        <w:rPr>
+          <w:rFonts w:ascii="Times New Roman" w:hAnsi="Times New Roman" w:cs="Times New Roman"/>
+          <w:sz w:val="24"/>
+          <w:szCs w:val="24"/>
+        </w:rPr>
+      </w:pPr>
+      <w:r>
+        <w:rPr>
+          <w:rFonts w:ascii="Times New Roman" w:hAnsi="Times New Roman" w:cs="Times New Roman"/>
+          <w:sz w:val="24"/>
+          <w:szCs w:val="24"/>
+        </w:rPr>
+        <w:t>R1</w:t>
+      </w:r>
+      <w:r>
+        <w:rPr>
+          <w:rFonts w:ascii="Times New Roman" w:hAnsi="Times New Roman" w:cs="Times New Roman"/>
+          <w:sz w:val="24"/>
+          <w:szCs w:val="24"/>
+        </w:rPr>
+        <w:t>6</w:t>
+      </w:r>
+      <w:r>
+        <w:rPr>
+          <w:rFonts w:ascii="Times New Roman" w:hAnsi="Times New Roman" w:cs="Times New Roman"/>
+          <w:sz w:val="24"/>
+          <w:szCs w:val="24"/>
+        </w:rPr>
+        <w:t>- Ranking de vendedores por semana y mes acorde a su valoració</w:t>
+      </w:r>
+      <w:r>
+        <w:rPr>
+          <w:rFonts w:ascii="Times New Roman" w:hAnsi="Times New Roman" w:cs="Times New Roman"/>
+          <w:sz w:val="24"/>
+          <w:szCs w:val="24"/>
+        </w:rPr>
+        <w:t>n</w:t>
+      </w:r>
+    </w:p>
+    <w:p>
+      <w:pPr>
+        <w:rPr>
+          <w:rFonts w:ascii="Times New Roman" w:hAnsi="Times New Roman" w:cs="Times New Roman"/>
+          <w:sz w:val="24"/>
+          <w:szCs w:val="24"/>
+        </w:rPr>
+      </w:pPr>
+      <w:r>
+        <w:rPr>
+          <w:rFonts w:ascii="Times New Roman" w:hAnsi="Times New Roman" w:cs="Times New Roman"/>
+          <w:sz w:val="24"/>
+          <w:szCs w:val="24"/>
+        </w:rPr>
+        <w:t>R1</w:t>
+      </w:r>
+      <w:r>
+        <w:rPr>
+          <w:rFonts w:ascii="Times New Roman" w:hAnsi="Times New Roman" w:cs="Times New Roman"/>
+          <w:sz w:val="24"/>
+          <w:szCs w:val="24"/>
+        </w:rPr>
+        <w:t>7</w:t>
+      </w:r>
+      <w:r>
+        <w:rPr>
+          <w:rFonts w:ascii="Times New Roman" w:hAnsi="Times New Roman" w:cs="Times New Roman"/>
+          <w:sz w:val="24"/>
+          <w:szCs w:val="24"/>
+        </w:rPr>
+        <w:t>- panel</w:t>
+      </w:r>
+      <w:r>
+        <w:rPr>
+          <w:rFonts w:ascii="Times New Roman" w:hAnsi="Times New Roman" w:cs="Times New Roman"/>
+          <w:sz w:val="24"/>
+          <w:szCs w:val="24"/>
+        </w:rPr>
         <w:t xml:space="preserve"> </w:t>
       </w:r>
       <w:r>
-        <w:t>H</w:t>
-      </w:r>
-      <w:r>
-        <w:t>ilo</w:t>
-      </w:r>
-      <w:r>
-        <w:t xml:space="preserve"> </w:t>
-      </w:r>
-      <w:r>
-        <w:t>automáticamente informando al comprador de la falta de disponibilidad</w:t>
-      </w:r>
+        <w:rPr>
+          <w:rFonts w:ascii="Times New Roman" w:hAnsi="Times New Roman" w:cs="Times New Roman"/>
+          <w:sz w:val="24"/>
+          <w:szCs w:val="24"/>
+        </w:rPr>
+        <w:t>de gestión de sus anuncios.</w:t>
+      </w:r>
+    </w:p>
+    <w:p>
+      <w:pPr>
+        <w:rPr>
+          <w:rFonts w:ascii="Times New Roman" w:hAnsi="Times New Roman" w:cs="Times New Roman"/>
+          <w:sz w:val="24"/>
+          <w:szCs w:val="24"/>
+        </w:rPr>
+      </w:pPr>
+    </w:p>
+    <w:p>
+      <w:pPr>
+        <w:rPr>
+          <w:rFonts w:ascii="Times New Roman" w:hAnsi="Times New Roman" w:cs="Times New Roman"/>
+          <w:sz w:val="24"/>
+          <w:szCs w:val="24"/>
+        </w:rPr>
+      </w:pPr>
     </w:p>
     <w:p>
       <w:pPr>
         <w:jc w:val="center"/>
         <w:rPr>
+          <w:rFonts w:ascii="Times New Roman" w:hAnsi="Times New Roman" w:cs="Times New Roman"/>
           <w:b/>
-          <w:sz w:val="28"/>
-          <w:szCs w:val="28"/>
-          <w:u w:val="single"/>
-        </w:rPr>
-      </w:pPr>
-      <w:r>
-        <w:rPr>
+          <w:sz w:val="36"/>
+          <w:szCs w:val="36"/>
+          <w:u w:val="single"/>
+        </w:rPr>
+      </w:pPr>
+      <w:r>
+        <w:rPr>
+          <w:rFonts w:ascii="Times New Roman" w:hAnsi="Times New Roman" w:cs="Times New Roman"/>
           <w:b/>
-          <w:sz w:val="28"/>
-          <w:szCs w:val="28"/>
-          <w:u w:val="single"/>
-        </w:rPr>
-        <w:t>Ranking de vendedores</w:t>
-      </w:r>
-    </w:p>
-    <w:p>
-      <w:r>
-        <w:t>R13- Ranking de vendedores por semana y mes acorde a su valoración</w:t>
-      </w:r>
-    </w:p>
-    <w:p>
-      <w:pPr>
-        <w:jc w:val="center"/>
-        <w:rPr>
-          <w:b/>
-          <w:sz w:val="32"/>
-          <w:szCs w:val="32"/>
-          <w:u w:val="single"/>
-        </w:rPr>
-      </w:pPr>
-      <w:r>
-        <w:rPr>
-          <w:b/>
-          <w:sz w:val="32"/>
-          <w:szCs w:val="32"/>
-          <w:u w:val="single"/>
-        </w:rPr>
-        <w:t>Gestión de anuncios</w:t>
-      </w:r>
-    </w:p>
-    <w:p>
-      <w:r>
-        <w:t>R14-</w:t>
-      </w:r>
-      <w:r>
-        <w:t xml:space="preserve"> </w:t>
-      </w:r>
-      <w:r>
-        <w:t>panel</w:t>
-      </w:r>
-      <w:r>
-        <w:t xml:space="preserve"> </w:t>
-      </w:r>
-      <w:r>
-        <w:t xml:space="preserve"> de gestión de sus anuncios</w:t>
-      </w:r>
-      <w:r>
-        <w:t>.</w:t>
+          <w:sz w:val="36"/>
+          <w:szCs w:val="36"/>
+          <w:u w:val="single"/>
+        </w:rPr>
+        <w:t>Búsqueda con filtros</w:t>
+      </w:r>
+    </w:p>
+    <w:p>
+      <w:pPr>
+        <w:rPr>
+          <w:rFonts w:ascii="Times New Roman" w:hAnsi="Times New Roman" w:cs="Times New Roman"/>
+          <w:sz w:val="24"/>
+          <w:szCs w:val="24"/>
+          <w:u w:val="single"/>
+        </w:rPr>
+      </w:pPr>
+      <w:r>
+        <w:rPr>
+          <w:rFonts w:ascii="Times New Roman" w:hAnsi="Times New Roman" w:cs="Times New Roman"/>
+          <w:sz w:val="24"/>
+          <w:szCs w:val="24"/>
+        </w:rPr>
+        <w:lastRenderedPageBreak/>
+        <w:t>R18-</w:t>
+      </w:r>
+      <w:r>
+        <w:rPr>
+          <w:rFonts w:ascii="Times New Roman" w:hAnsi="Times New Roman" w:cs="Times New Roman"/>
+          <w:sz w:val="24"/>
+          <w:szCs w:val="24"/>
+        </w:rPr>
+        <w:t>El comprador podrá aplicar filtros a su búsqueda.</w:t>
       </w:r>
       <w:bookmarkStart w:id="0" w:name="_GoBack"/>
       <w:bookmarkEnd w:id="0"/>
     </w:p>
-    <w:p/>
-    <w:p/>
-    <w:p/>
     <w:sectPr>
       <w:pgSz w:w="11906" w:h="16838"/>
       <w:pgMar w:top="1417" w:right="1701" w:bottom="1417" w:left="1701" w:header="720" w:footer="720" w:gutter="0"/>

</xml_diff>